<commit_message>
Ux design scheme update
</commit_message>
<xml_diff>
--- a/Skill Matcher.docx
+++ b/Skill Matcher.docx
@@ -1007,8 +1007,6 @@
           <w:r>
             <w:t>Contents</w:t>
           </w:r>
-          <w:bookmarkStart w:id="0" w:name="_GoBack"/>
-          <w:bookmarkEnd w:id="0"/>
         </w:p>
         <w:p>
           <w:pPr>
@@ -1776,12 +1774,12 @@
       <w:pPr>
         <w:pStyle w:val="Heading1"/>
       </w:pPr>
-      <w:bookmarkStart w:id="1" w:name="_Toc505178684"/>
+      <w:bookmarkStart w:id="0" w:name="_Toc505178684"/>
       <w:r>
         <w:lastRenderedPageBreak/>
         <w:t>Requirements</w:t>
       </w:r>
-      <w:bookmarkEnd w:id="1"/>
+      <w:bookmarkEnd w:id="0"/>
     </w:p>
     <w:p>
       <w:r>
@@ -1813,11 +1811,11 @@
       <w:pPr>
         <w:pStyle w:val="Heading1"/>
       </w:pPr>
-      <w:bookmarkStart w:id="2" w:name="_Toc505178685"/>
+      <w:bookmarkStart w:id="1" w:name="_Toc505178685"/>
       <w:r>
         <w:t>Features</w:t>
       </w:r>
-      <w:bookmarkEnd w:id="2"/>
+      <w:bookmarkEnd w:id="1"/>
     </w:p>
     <w:p>
       <w:r>
@@ -1973,11 +1971,11 @@
       <w:pPr>
         <w:pStyle w:val="Heading1"/>
       </w:pPr>
-      <w:bookmarkStart w:id="3" w:name="_Toc505178686"/>
+      <w:bookmarkStart w:id="2" w:name="_Toc505178686"/>
       <w:r>
         <w:t>Roles</w:t>
       </w:r>
-      <w:bookmarkEnd w:id="3"/>
+      <w:bookmarkEnd w:id="2"/>
     </w:p>
     <w:p>
       <w:pPr>
@@ -1987,14 +1985,14 @@
           <w:numId w:val="2"/>
         </w:numPr>
       </w:pPr>
-      <w:bookmarkStart w:id="4" w:name="_Toc505178687"/>
+      <w:bookmarkStart w:id="3" w:name="_Toc505178687"/>
       <w:r>
         <w:rPr>
           <w:rStyle w:val="Heading2Char"/>
         </w:rPr>
         <w:t>User</w:t>
       </w:r>
-      <w:bookmarkEnd w:id="4"/>
+      <w:bookmarkEnd w:id="3"/>
       <w:r>
         <w:t xml:space="preserve"> – person with profile in the system where he or she has filled in </w:t>
       </w:r>
@@ -2136,14 +2134,14 @@
           <w:numId w:val="2"/>
         </w:numPr>
       </w:pPr>
-      <w:bookmarkStart w:id="5" w:name="_Toc505178688"/>
+      <w:bookmarkStart w:id="4" w:name="_Toc505178688"/>
       <w:r>
         <w:rPr>
           <w:rStyle w:val="Heading2Char"/>
         </w:rPr>
         <w:t>HR</w:t>
       </w:r>
-      <w:bookmarkEnd w:id="5"/>
+      <w:bookmarkEnd w:id="4"/>
       <w:r>
         <w:t xml:space="preserve"> – person from HR department who can manage job offers and match users according to their skills and contact them in case of match.</w:t>
       </w:r>
@@ -2267,14 +2265,14 @@
           <w:numId w:val="2"/>
         </w:numPr>
       </w:pPr>
-      <w:bookmarkStart w:id="6" w:name="_Toc505178689"/>
+      <w:bookmarkStart w:id="5" w:name="_Toc505178689"/>
       <w:r>
         <w:rPr>
           <w:rStyle w:val="Heading2Char"/>
         </w:rPr>
         <w:t>Admin</w:t>
       </w:r>
-      <w:bookmarkEnd w:id="6"/>
+      <w:bookmarkEnd w:id="5"/>
       <w:r>
         <w:t xml:space="preserve"> – overall admin of the system. As the part of system management is delegated to the HR user admin’s duties are reduced.</w:t>
       </w:r>
@@ -2321,11 +2319,11 @@
       <w:pPr>
         <w:pStyle w:val="Heading1"/>
       </w:pPr>
-      <w:bookmarkStart w:id="7" w:name="_Toc505178690"/>
+      <w:bookmarkStart w:id="6" w:name="_Toc505178690"/>
       <w:r>
         <w:t>Use cases</w:t>
       </w:r>
-      <w:bookmarkEnd w:id="7"/>
+      <w:bookmarkEnd w:id="6"/>
     </w:p>
     <w:p/>
     <w:tbl>
@@ -4025,14 +4023,14 @@
       <w:pPr>
         <w:pStyle w:val="Heading2"/>
       </w:pPr>
-      <w:bookmarkStart w:id="8" w:name="_Toc505178691"/>
+      <w:bookmarkStart w:id="7" w:name="_Toc505178691"/>
       <w:r>
         <w:t>Optional</w:t>
       </w:r>
       <w:r>
         <w:t xml:space="preserve"> use cases</w:t>
       </w:r>
-      <w:bookmarkEnd w:id="8"/>
+      <w:bookmarkEnd w:id="7"/>
     </w:p>
     <w:tbl>
       <w:tblPr>
@@ -4620,7 +4618,7 @@
       <w:pPr>
         <w:pStyle w:val="Heading1"/>
       </w:pPr>
-      <w:bookmarkStart w:id="9" w:name="_Toc505178692"/>
+      <w:bookmarkStart w:id="8" w:name="_Toc505178692"/>
       <w:proofErr w:type="spellStart"/>
       <w:r>
         <w:t>Ux</w:t>
@@ -4629,13 +4627,13 @@
       <w:r>
         <w:t xml:space="preserve"> design</w:t>
       </w:r>
-      <w:bookmarkEnd w:id="9"/>
+      <w:bookmarkEnd w:id="8"/>
     </w:p>
     <w:p>
       <w:pPr>
         <w:pStyle w:val="Heading1"/>
       </w:pPr>
-      <w:bookmarkStart w:id="10" w:name="_Toc505178693"/>
+      <w:bookmarkStart w:id="9" w:name="_Toc505178693"/>
       <w:r>
         <w:rPr>
           <w:noProof/>
@@ -4690,7 +4688,7 @@
           </wp:anchor>
         </w:drawing>
       </w:r>
-      <w:bookmarkEnd w:id="10"/>
+      <w:bookmarkEnd w:id="9"/>
     </w:p>
     <w:p>
       <w:pPr>
@@ -5000,6 +4998,159 @@
         <mc:AlternateContent>
           <mc:Choice Requires="wps">
             <w:drawing>
+              <wp:anchor distT="0" distB="0" distL="114300" distR="114300" simplePos="0" relativeHeight="251703296" behindDoc="0" locked="0" layoutInCell="1" allowOverlap="1">
+                <wp:simplePos x="0" y="0"/>
+                <wp:positionH relativeFrom="column">
+                  <wp:posOffset>1309687</wp:posOffset>
+                </wp:positionH>
+                <wp:positionV relativeFrom="paragraph">
+                  <wp:posOffset>283844</wp:posOffset>
+                </wp:positionV>
+                <wp:extent cx="1459864" cy="1664336"/>
+                <wp:effectExtent l="30797" t="45403" r="38418" b="19367"/>
+                <wp:wrapNone/>
+                <wp:docPr id="28" name="Connector: Elbow 28"/>
+                <wp:cNvGraphicFramePr/>
+                <a:graphic xmlns:a="http://schemas.openxmlformats.org/drawingml/2006/main">
+                  <a:graphicData uri="http://schemas.microsoft.com/office/word/2010/wordprocessingShape">
+                    <wps:wsp>
+                      <wps:cNvCnPr/>
+                      <wps:spPr>
+                        <a:xfrm rot="5400000" flipH="1">
+                          <a:off x="0" y="0"/>
+                          <a:ext cx="1459864" cy="1664336"/>
+                        </a:xfrm>
+                        <a:prstGeom prst="bentConnector3">
+                          <a:avLst>
+                            <a:gd name="adj1" fmla="val -26"/>
+                          </a:avLst>
+                        </a:prstGeom>
+                        <a:ln>
+                          <a:tailEnd type="triangle"/>
+                        </a:ln>
+                      </wps:spPr>
+                      <wps:style>
+                        <a:lnRef idx="1">
+                          <a:schemeClr val="accent1"/>
+                        </a:lnRef>
+                        <a:fillRef idx="0">
+                          <a:schemeClr val="accent1"/>
+                        </a:fillRef>
+                        <a:effectRef idx="0">
+                          <a:schemeClr val="accent1"/>
+                        </a:effectRef>
+                        <a:fontRef idx="minor">
+                          <a:schemeClr val="tx1"/>
+                        </a:fontRef>
+                      </wps:style>
+                      <wps:bodyPr/>
+                    </wps:wsp>
+                  </a:graphicData>
+                </a:graphic>
+                <wp14:sizeRelH relativeFrom="margin">
+                  <wp14:pctWidth>0</wp14:pctWidth>
+                </wp14:sizeRelH>
+                <wp14:sizeRelV relativeFrom="margin">
+                  <wp14:pctHeight>0</wp14:pctHeight>
+                </wp14:sizeRelV>
+              </wp:anchor>
+            </w:drawing>
+          </mc:Choice>
+          <mc:Fallback>
+            <w:pict>
+              <v:shapetype w14:anchorId="757D2A24" id="_x0000_t34" coordsize="21600,21600" o:spt="34" o:oned="t" adj="10800" path="m,l@0,0@0,21600,21600,21600e" filled="f">
+                <v:stroke joinstyle="miter"/>
+                <v:formulas>
+                  <v:f eqn="val #0"/>
+                </v:formulas>
+                <v:path arrowok="t" fillok="f" o:connecttype="none"/>
+                <v:handles>
+                  <v:h position="#0,center"/>
+                </v:handles>
+                <o:lock v:ext="edit" shapetype="t"/>
+              </v:shapetype>
+              <v:shape id="Connector: Elbow 28" o:spid="_x0000_s1026" type="#_x0000_t34" style="position:absolute;margin-left:103.1pt;margin-top:22.35pt;width:114.95pt;height:131.05pt;rotation:-90;flip:x;z-index:251703296;visibility:visible;mso-wrap-style:square;mso-width-percent:0;mso-height-percent:0;mso-wrap-distance-left:9pt;mso-wrap-distance-top:0;mso-wrap-distance-right:9pt;mso-wrap-distance-bottom:0;mso-position-horizontal:absolute;mso-position-horizontal-relative:text;mso-position-vertical:absolute;mso-position-vertical-relative:text;mso-width-percent:0;mso-height-percent:0;mso-width-relative:margin;mso-height-relative:margin" o:gfxdata="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" adj="-6" strokecolor="#5b9bd5 [3204]" strokeweight=".5pt">
+                <v:stroke endarrow="block"/>
+              </v:shape>
+            </w:pict>
+          </mc:Fallback>
+        </mc:AlternateContent>
+      </w:r>
+      <w:r>
+        <w:rPr>
+          <w:noProof/>
+        </w:rPr>
+        <mc:AlternateContent>
+          <mc:Choice Requires="wps">
+            <w:drawing>
+              <wp:anchor distT="0" distB="0" distL="114300" distR="114300" simplePos="0" relativeHeight="251702272" behindDoc="0" locked="0" layoutInCell="1" allowOverlap="1">
+                <wp:simplePos x="0" y="0"/>
+                <wp:positionH relativeFrom="column">
+                  <wp:posOffset>904875</wp:posOffset>
+                </wp:positionH>
+                <wp:positionV relativeFrom="paragraph">
+                  <wp:posOffset>236220</wp:posOffset>
+                </wp:positionV>
+                <wp:extent cx="2224088" cy="538163"/>
+                <wp:effectExtent l="38100" t="0" r="24130" b="90805"/>
+                <wp:wrapNone/>
+                <wp:docPr id="18" name="Connector: Elbow 18"/>
+                <wp:cNvGraphicFramePr/>
+                <a:graphic xmlns:a="http://schemas.openxmlformats.org/drawingml/2006/main">
+                  <a:graphicData uri="http://schemas.microsoft.com/office/word/2010/wordprocessingShape">
+                    <wps:wsp>
+                      <wps:cNvCnPr/>
+                      <wps:spPr>
+                        <a:xfrm flipH="1">
+                          <a:off x="0" y="0"/>
+                          <a:ext cx="2224088" cy="538163"/>
+                        </a:xfrm>
+                        <a:prstGeom prst="bentConnector3">
+                          <a:avLst>
+                            <a:gd name="adj1" fmla="val 100"/>
+                          </a:avLst>
+                        </a:prstGeom>
+                        <a:ln>
+                          <a:tailEnd type="triangle"/>
+                        </a:ln>
+                      </wps:spPr>
+                      <wps:style>
+                        <a:lnRef idx="1">
+                          <a:schemeClr val="accent1"/>
+                        </a:lnRef>
+                        <a:fillRef idx="0">
+                          <a:schemeClr val="accent1"/>
+                        </a:fillRef>
+                        <a:effectRef idx="0">
+                          <a:schemeClr val="accent1"/>
+                        </a:effectRef>
+                        <a:fontRef idx="minor">
+                          <a:schemeClr val="tx1"/>
+                        </a:fontRef>
+                      </wps:style>
+                      <wps:bodyPr/>
+                    </wps:wsp>
+                  </a:graphicData>
+                </a:graphic>
+              </wp:anchor>
+            </w:drawing>
+          </mc:Choice>
+          <mc:Fallback>
+            <w:pict>
+              <v:shape w14:anchorId="020788DC" id="Connector: Elbow 18" o:spid="_x0000_s1026" type="#_x0000_t34" style="position:absolute;margin-left:71.25pt;margin-top:18.6pt;width:175.15pt;height:42.4pt;flip:x;z-index:251702272;visibility:visible;mso-wrap-style:square;mso-wrap-distance-left:9pt;mso-wrap-distance-top:0;mso-wrap-distance-right:9pt;mso-wrap-distance-bottom:0;mso-position-horizontal:absolute;mso-position-horizontal-relative:text;mso-position-vertical:absolute;mso-position-vertical-relative:text" o:gfxdata="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" adj="22" strokecolor="#5b9bd5 [3204]" strokeweight=".5pt">
+                <v:stroke endarrow="block"/>
+              </v:shape>
+            </w:pict>
+          </mc:Fallback>
+        </mc:AlternateContent>
+      </w:r>
+      <w:r>
+        <w:rPr>
+          <w:noProof/>
+        </w:rPr>
+        <mc:AlternateContent>
+          <mc:Choice Requires="wps">
+            <w:drawing>
               <wp:anchor distT="0" distB="0" distL="114300" distR="114300" simplePos="0" relativeHeight="251672576" behindDoc="0" locked="0" layoutInCell="1" allowOverlap="1">
                 <wp:simplePos x="0" y="0"/>
                 <wp:positionH relativeFrom="column">
@@ -5068,18 +5219,18 @@
         <mc:AlternateContent>
           <mc:Choice Requires="wps">
             <w:drawing>
-              <wp:anchor distT="0" distB="0" distL="114300" distR="114300" simplePos="0" relativeHeight="251674624" behindDoc="0" locked="0" layoutInCell="1" allowOverlap="1">
+              <wp:anchor distT="0" distB="0" distL="114300" distR="114300" simplePos="0" relativeHeight="251673600" behindDoc="0" locked="0" layoutInCell="1" allowOverlap="1">
                 <wp:simplePos x="0" y="0"/>
                 <wp:positionH relativeFrom="column">
-                  <wp:posOffset>2071688</wp:posOffset>
+                  <wp:posOffset>404813</wp:posOffset>
                 </wp:positionH>
                 <wp:positionV relativeFrom="paragraph">
-                  <wp:posOffset>704215</wp:posOffset>
+                  <wp:posOffset>198120</wp:posOffset>
                 </wp:positionV>
-                <wp:extent cx="438150" cy="0"/>
-                <wp:effectExtent l="0" t="76200" r="19050" b="95250"/>
+                <wp:extent cx="1038225" cy="890588"/>
+                <wp:effectExtent l="0" t="0" r="47625" b="100330"/>
                 <wp:wrapNone/>
-                <wp:docPr id="16" name="Straight Arrow Connector 16"/>
+                <wp:docPr id="15" name="Connector: Elbow 15"/>
                 <wp:cNvGraphicFramePr/>
                 <a:graphic xmlns:a="http://schemas.openxmlformats.org/drawingml/2006/main">
                   <a:graphicData uri="http://schemas.microsoft.com/office/word/2010/wordprocessingShape">
@@ -5088,10 +5239,12 @@
                       <wps:spPr>
                         <a:xfrm>
                           <a:off x="0" y="0"/>
-                          <a:ext cx="438150" cy="0"/>
+                          <a:ext cx="1038225" cy="890588"/>
                         </a:xfrm>
-                        <a:prstGeom prst="straightConnector1">
-                          <a:avLst/>
+                        <a:prstGeom prst="bentConnector3">
+                          <a:avLst>
+                            <a:gd name="adj1" fmla="val 65052"/>
+                          </a:avLst>
                         </a:prstGeom>
                         <a:ln>
                           <a:tailEnd type="triangle"/>
@@ -5126,189 +5279,9 @@
           </mc:Choice>
           <mc:Fallback>
             <w:pict>
-              <v:shape w14:anchorId="6383FF98" id="Straight Arrow Connector 16" o:spid="_x0000_s1026" type="#_x0000_t32" style="position:absolute;margin-left:163.15pt;margin-top:55.45pt;width:34.5pt;height:0;z-index:251674624;visibility:visible;mso-wrap-style:square;mso-width-percent:0;mso-height-percent:0;mso-wrap-distance-left:9pt;mso-wrap-distance-top:0;mso-wrap-distance-right:9pt;mso-wrap-distance-bottom:0;mso-position-horizontal:absolute;mso-position-horizontal-relative:text;mso-position-vertical:absolute;mso-position-vertical-relative:text;mso-width-percent:0;mso-height-percent:0;mso-width-relative:margin;mso-height-relative:margin" o:gfxdata="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" strokecolor="#5b9bd5 [3204]" strokeweight=".5pt">
-                <v:stroke endarrow="block" joinstyle="miter"/>
-              </v:shape>
-            </w:pict>
-          </mc:Fallback>
-        </mc:AlternateContent>
-      </w:r>
-      <w:r>
-        <w:rPr>
-          <w:noProof/>
-        </w:rPr>
-        <mc:AlternateContent>
-          <mc:Choice Requires="wps">
-            <w:drawing>
-              <wp:anchor distT="0" distB="0" distL="114300" distR="114300" simplePos="0" relativeHeight="251673600" behindDoc="0" locked="0" layoutInCell="1" allowOverlap="1">
-                <wp:simplePos x="0" y="0"/>
-                <wp:positionH relativeFrom="column">
-                  <wp:posOffset>404813</wp:posOffset>
-                </wp:positionH>
-                <wp:positionV relativeFrom="paragraph">
-                  <wp:posOffset>199390</wp:posOffset>
-                </wp:positionV>
-                <wp:extent cx="766762" cy="490538"/>
-                <wp:effectExtent l="0" t="0" r="52705" b="100330"/>
-                <wp:wrapNone/>
-                <wp:docPr id="15" name="Connector: Elbow 15"/>
-                <wp:cNvGraphicFramePr/>
-                <a:graphic xmlns:a="http://schemas.openxmlformats.org/drawingml/2006/main">
-                  <a:graphicData uri="http://schemas.microsoft.com/office/word/2010/wordprocessingShape">
-                    <wps:wsp>
-                      <wps:cNvCnPr/>
-                      <wps:spPr>
-                        <a:xfrm>
-                          <a:off x="0" y="0"/>
-                          <a:ext cx="766762" cy="490538"/>
-                        </a:xfrm>
-                        <a:prstGeom prst="bentConnector3">
-                          <a:avLst>
-                            <a:gd name="adj1" fmla="val 76066"/>
-                          </a:avLst>
-                        </a:prstGeom>
-                        <a:ln>
-                          <a:tailEnd type="triangle"/>
-                        </a:ln>
-                      </wps:spPr>
-                      <wps:style>
-                        <a:lnRef idx="1">
-                          <a:schemeClr val="accent1"/>
-                        </a:lnRef>
-                        <a:fillRef idx="0">
-                          <a:schemeClr val="accent1"/>
-                        </a:fillRef>
-                        <a:effectRef idx="0">
-                          <a:schemeClr val="accent1"/>
-                        </a:effectRef>
-                        <a:fontRef idx="minor">
-                          <a:schemeClr val="tx1"/>
-                        </a:fontRef>
-                      </wps:style>
-                      <wps:bodyPr/>
-                    </wps:wsp>
-                  </a:graphicData>
-                </a:graphic>
-              </wp:anchor>
-            </w:drawing>
-          </mc:Choice>
-          <mc:Fallback>
-            <w:pict>
-              <v:shapetype w14:anchorId="4A7393B9" id="_x0000_t34" coordsize="21600,21600" o:spt="34" o:oned="t" adj="10800" path="m,l@0,0@0,21600,21600,21600e" filled="f">
-                <v:stroke joinstyle="miter"/>
-                <v:formulas>
-                  <v:f eqn="val #0"/>
-                </v:formulas>
-                <v:path arrowok="t" fillok="f" o:connecttype="none"/>
-                <v:handles>
-                  <v:h position="#0,center"/>
-                </v:handles>
-                <o:lock v:ext="edit" shapetype="t"/>
-              </v:shapetype>
-              <v:shape id="Connector: Elbow 15" o:spid="_x0000_s1026" type="#_x0000_t34" style="position:absolute;margin-left:31.9pt;margin-top:15.7pt;width:60.35pt;height:38.65pt;z-index:251673600;visibility:visible;mso-wrap-style:square;mso-wrap-distance-left:9pt;mso-wrap-distance-top:0;mso-wrap-distance-right:9pt;mso-wrap-distance-bottom:0;mso-position-horizontal:absolute;mso-position-horizontal-relative:text;mso-position-vertical:absolute;mso-position-vertical-relative:text" o:gfxdata="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" adj="16430" strokecolor="#5b9bd5 [3204]" strokeweight=".5pt">
+              <v:shape w14:anchorId="346B776A" id="Connector: Elbow 15" o:spid="_x0000_s1026" type="#_x0000_t34" style="position:absolute;margin-left:31.9pt;margin-top:15.6pt;width:81.75pt;height:70.15pt;z-index:251673600;visibility:visible;mso-wrap-style:square;mso-width-percent:0;mso-height-percent:0;mso-wrap-distance-left:9pt;mso-wrap-distance-top:0;mso-wrap-distance-right:9pt;mso-wrap-distance-bottom:0;mso-position-horizontal:absolute;mso-position-horizontal-relative:text;mso-position-vertical:absolute;mso-position-vertical-relative:text;mso-width-percent:0;mso-height-percent:0;mso-width-relative:margin;mso-height-relative:margin" o:gfxdata="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" adj="14051" strokecolor="#5b9bd5 [3204]" strokeweight=".5pt">
                 <v:stroke endarrow="block"/>
               </v:shape>
-            </w:pict>
-          </mc:Fallback>
-        </mc:AlternateContent>
-      </w:r>
-      <w:r>
-        <w:rPr>
-          <w:noProof/>
-        </w:rPr>
-        <mc:AlternateContent>
-          <mc:Choice Requires="wps">
-            <w:drawing>
-              <wp:anchor distT="0" distB="0" distL="114300" distR="114300" simplePos="0" relativeHeight="251671552" behindDoc="0" locked="0" layoutInCell="1" allowOverlap="1" wp14:anchorId="2243E84C" wp14:editId="22336455">
-                <wp:simplePos x="0" y="0"/>
-                <wp:positionH relativeFrom="column">
-                  <wp:posOffset>1161733</wp:posOffset>
-                </wp:positionH>
-                <wp:positionV relativeFrom="paragraph">
-                  <wp:posOffset>542290</wp:posOffset>
-                </wp:positionV>
-                <wp:extent cx="900112" cy="300038"/>
-                <wp:effectExtent l="0" t="0" r="14605" b="24130"/>
-                <wp:wrapNone/>
-                <wp:docPr id="13" name="Rectangle: Rounded Corners 13"/>
-                <wp:cNvGraphicFramePr/>
-                <a:graphic xmlns:a="http://schemas.openxmlformats.org/drawingml/2006/main">
-                  <a:graphicData uri="http://schemas.microsoft.com/office/word/2010/wordprocessingShape">
-                    <wps:wsp>
-                      <wps:cNvSpPr/>
-                      <wps:spPr>
-                        <a:xfrm>
-                          <a:off x="0" y="0"/>
-                          <a:ext cx="900112" cy="300038"/>
-                        </a:xfrm>
-                        <a:prstGeom prst="roundRect">
-                          <a:avLst/>
-                        </a:prstGeom>
-                      </wps:spPr>
-                      <wps:style>
-                        <a:lnRef idx="1">
-                          <a:schemeClr val="accent1"/>
-                        </a:lnRef>
-                        <a:fillRef idx="2">
-                          <a:schemeClr val="accent1"/>
-                        </a:fillRef>
-                        <a:effectRef idx="1">
-                          <a:schemeClr val="accent1"/>
-                        </a:effectRef>
-                        <a:fontRef idx="minor">
-                          <a:schemeClr val="dk1"/>
-                        </a:fontRef>
-                      </wps:style>
-                      <wps:txbx>
-                        <w:txbxContent>
-                          <w:p>
-                            <w:pPr>
-                              <w:jc w:val="center"/>
-                            </w:pPr>
-                            <w:r>
-                              <w:t>Login Error</w:t>
-                            </w:r>
-                          </w:p>
-                        </w:txbxContent>
-                      </wps:txbx>
-                      <wps:bodyPr rot="0" spcFirstLastPara="0" vertOverflow="overflow" horzOverflow="overflow" vert="horz" wrap="square" lIns="91440" tIns="45720" rIns="91440" bIns="45720" numCol="1" spcCol="0" rtlCol="0" fromWordArt="0" anchor="ctr" anchorCtr="0" forceAA="0" compatLnSpc="1">
-                        <a:prstTxWarp prst="textNoShape">
-                          <a:avLst/>
-                        </a:prstTxWarp>
-                        <a:noAutofit/>
-                      </wps:bodyPr>
-                    </wps:wsp>
-                  </a:graphicData>
-                </a:graphic>
-                <wp14:sizeRelH relativeFrom="margin">
-                  <wp14:pctWidth>0</wp14:pctWidth>
-                </wp14:sizeRelH>
-                <wp14:sizeRelV relativeFrom="margin">
-                  <wp14:pctHeight>0</wp14:pctHeight>
-                </wp14:sizeRelV>
-              </wp:anchor>
-            </w:drawing>
-          </mc:Choice>
-          <mc:Fallback>
-            <w:pict>
-              <v:roundrect w14:anchorId="2243E84C" id="Rectangle: Rounded Corners 13" o:spid="_x0000_s1029" style="position:absolute;margin-left:91.5pt;margin-top:42.7pt;width:70.85pt;height:23.65pt;z-index:251671552;visibility:visible;mso-wrap-style:square;mso-width-percent:0;mso-height-percent:0;mso-wrap-distance-left:9pt;mso-wrap-distance-top:0;mso-wrap-distance-right:9pt;mso-wrap-distance-bottom:0;mso-position-horizontal:absolute;mso-position-horizontal-relative:text;mso-position-vertical:absolute;mso-position-vertical-relative:text;mso-width-percent:0;mso-height-percent:0;mso-width-relative:margin;mso-height-relative:margin;v-text-anchor:middle" arcsize="10923f" o:gfxdata="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" fillcolor="#91bce3 [2164]" strokecolor="#5b9bd5 [3204]" strokeweight=".5pt">
-                <v:fill color2="#7aaddd [2612]" rotate="t" colors="0 #b1cbe9;.5 #a3c1e5;1 #92b9e4" focus="100%" type="gradient">
-                  <o:fill v:ext="view" type="gradientUnscaled"/>
-                </v:fill>
-                <v:stroke joinstyle="miter"/>
-                <v:textbox>
-                  <w:txbxContent>
-                    <w:p>
-                      <w:pPr>
-                        <w:jc w:val="center"/>
-                      </w:pPr>
-                      <w:r>
-                        <w:t>Login Error</w:t>
-                      </w:r>
-                    </w:p>
-                  </w:txbxContent>
-                </v:textbox>
-              </v:roundrect>
             </w:pict>
           </mc:Fallback>
         </mc:AlternateContent>
@@ -5392,7 +5365,7 @@
           </mc:Choice>
           <mc:Fallback>
             <w:pict>
-              <v:roundrect w14:anchorId="300064C4" id="Rectangle: Rounded Corners 12" o:spid="_x0000_s1030" style="position:absolute;margin-left:2.95pt;margin-top:28.1pt;width:68.25pt;height:39pt;z-index:251669504;visibility:visible;mso-wrap-style:square;mso-width-percent:0;mso-height-percent:0;mso-wrap-distance-left:9pt;mso-wrap-distance-top:0;mso-wrap-distance-right:9pt;mso-wrap-distance-bottom:0;mso-position-horizontal:absolute;mso-position-horizontal-relative:text;mso-position-vertical:absolute;mso-position-vertical-relative:text;mso-width-percent:0;mso-height-percent:0;mso-width-relative:margin;mso-height-relative:margin;v-text-anchor:middle" arcsize="10923f" o:gfxdata="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" fillcolor="#91bce3 [2164]" strokecolor="#5b9bd5 [3204]" strokeweight=".5pt">
+              <v:roundrect w14:anchorId="300064C4" id="Rectangle: Rounded Corners 12" o:spid="_x0000_s1029" style="position:absolute;margin-left:2.95pt;margin-top:28.1pt;width:68.25pt;height:39pt;z-index:251669504;visibility:visible;mso-wrap-style:square;mso-width-percent:0;mso-height-percent:0;mso-wrap-distance-left:9pt;mso-wrap-distance-top:0;mso-wrap-distance-right:9pt;mso-wrap-distance-bottom:0;mso-position-horizontal:absolute;mso-position-horizontal-relative:text;mso-position-vertical:absolute;mso-position-vertical-relative:text;mso-width-percent:0;mso-height-percent:0;mso-width-relative:margin;mso-height-relative:margin;v-text-anchor:middle" arcsize="10923f" o:gfxdata="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" fillcolor="#91bce3 [2164]" strokecolor="#5b9bd5 [3204]" strokeweight=".5pt">
                 <v:fill color2="#7aaddd [2612]" rotate="t" colors="0 #b1cbe9;.5 #a3c1e5;1 #92b9e4" focus="100%" type="gradient">
                   <o:fill v:ext="view" type="gradientUnscaled"/>
                 </v:fill>
@@ -5478,6 +5451,8 @@
       </w:r>
     </w:p>
     <w:p>
+      <w:bookmarkStart w:id="10" w:name="_GoBack"/>
+      <w:bookmarkEnd w:id="10"/>
       <w:r>
         <w:rPr>
           <w:noProof/>
@@ -5537,7 +5512,11 @@
           </mc:Choice>
           <mc:Fallback>
             <w:pict>
-              <v:shape w14:anchorId="1348CC31" id="Straight Arrow Connector 20" o:spid="_x0000_s1026" type="#_x0000_t32" style="position:absolute;margin-left:71.65pt;margin-top:128.6pt;width:36.75pt;height:0;z-index:251679744;visibility:visible;mso-wrap-style:square;mso-wrap-distance-left:9pt;mso-wrap-distance-top:0;mso-wrap-distance-right:9pt;mso-wrap-distance-bottom:0;mso-position-horizontal:absolute;mso-position-horizontal-relative:text;mso-position-vertical:absolute;mso-position-vertical-relative:text" o:gfxdata="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" strokecolor="#5b9bd5 [3204]" strokeweight=".5pt">
+              <v:shapetype w14:anchorId="36F0B75D" id="_x0000_t32" coordsize="21600,21600" o:spt="32" o:oned="t" path="m,l21600,21600e" filled="f">
+                <v:path arrowok="t" fillok="f" o:connecttype="none"/>
+                <o:lock v:ext="edit" shapetype="t"/>
+              </v:shapetype>
+              <v:shape id="Straight Arrow Connector 20" o:spid="_x0000_s1026" type="#_x0000_t32" style="position:absolute;margin-left:71.65pt;margin-top:128.6pt;width:36.75pt;height:0;z-index:251679744;visibility:visible;mso-wrap-style:square;mso-wrap-distance-left:9pt;mso-wrap-distance-top:0;mso-wrap-distance-right:9pt;mso-wrap-distance-bottom:0;mso-position-horizontal:absolute;mso-position-horizontal-relative:text;mso-position-vertical:absolute;mso-position-vertical-relative:text" o:gfxdata="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" strokecolor="#5b9bd5 [3204]" strokeweight=".5pt">
                 <v:stroke endarrow="block" joinstyle="miter"/>
               </v:shape>
             </w:pict>
@@ -5689,7 +5668,7 @@
           </mc:Choice>
           <mc:Fallback>
             <w:pict>
-              <v:roundrect w14:anchorId="64284C5F" id="Rectangle: Rounded Corners 17" o:spid="_x0000_s1031" style="position:absolute;margin-left:-.05pt;margin-top:106.35pt;width:70.85pt;height:41.25pt;z-index:251677696;visibility:visible;mso-wrap-style:square;mso-width-percent:0;mso-height-percent:0;mso-wrap-distance-left:9pt;mso-wrap-distance-top:0;mso-wrap-distance-right:9pt;mso-wrap-distance-bottom:0;mso-position-horizontal:absolute;mso-position-horizontal-relative:margin;mso-position-vertical:absolute;mso-position-vertical-relative:text;mso-width-percent:0;mso-height-percent:0;mso-width-relative:margin;mso-height-relative:margin;v-text-anchor:middle" arcsize="10923f" o:gfxdata="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" fillcolor="#91bce3 [2164]" strokecolor="#5b9bd5 [3204]" strokeweight=".5pt">
+              <v:roundrect w14:anchorId="64284C5F" id="Rectangle: Rounded Corners 17" o:spid="_x0000_s1030" style="position:absolute;margin-left:-.05pt;margin-top:106.35pt;width:70.85pt;height:41.25pt;z-index:251677696;visibility:visible;mso-wrap-style:square;mso-width-percent:0;mso-height-percent:0;mso-wrap-distance-left:9pt;mso-wrap-distance-top:0;mso-wrap-distance-right:9pt;mso-wrap-distance-bottom:0;mso-position-horizontal:absolute;mso-position-horizontal-relative:margin;mso-position-vertical:absolute;mso-position-vertical-relative:text;mso-width-percent:0;mso-height-percent:0;mso-width-relative:margin;mso-height-relative:margin;v-text-anchor:middle" arcsize="10923f" o:gfxdata="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" fillcolor="#91bce3 [2164]" strokecolor="#5b9bd5 [3204]" strokeweight=".5pt">
                 <v:fill color2="#7aaddd [2612]" rotate="t" colors="0 #b1cbe9;.5 #a3c1e5;1 #92b9e4" focus="100%" type="gradient">
                   <o:fill v:ext="view" type="gradientUnscaled"/>
                 </v:fill>
@@ -5767,7 +5746,175 @@
         </w:drawing>
       </w:r>
     </w:p>
-    <w:p/>
+    <w:p>
+      <w:r>
+        <w:rPr>
+          <w:noProof/>
+        </w:rPr>
+        <mc:AlternateContent>
+          <mc:Choice Requires="wps">
+            <w:drawing>
+              <wp:anchor distT="0" distB="0" distL="114300" distR="114300" simplePos="0" relativeHeight="251704320" behindDoc="0" locked="0" layoutInCell="1" allowOverlap="1">
+                <wp:simplePos x="0" y="0"/>
+                <wp:positionH relativeFrom="column">
+                  <wp:posOffset>2352675</wp:posOffset>
+                </wp:positionH>
+                <wp:positionV relativeFrom="paragraph">
+                  <wp:posOffset>231775</wp:posOffset>
+                </wp:positionV>
+                <wp:extent cx="171450" cy="0"/>
+                <wp:effectExtent l="0" t="76200" r="19050" b="95250"/>
+                <wp:wrapNone/>
+                <wp:docPr id="34" name="Straight Arrow Connector 34"/>
+                <wp:cNvGraphicFramePr/>
+                <a:graphic xmlns:a="http://schemas.openxmlformats.org/drawingml/2006/main">
+                  <a:graphicData uri="http://schemas.microsoft.com/office/word/2010/wordprocessingShape">
+                    <wps:wsp>
+                      <wps:cNvCnPr/>
+                      <wps:spPr>
+                        <a:xfrm>
+                          <a:off x="0" y="0"/>
+                          <a:ext cx="171450" cy="0"/>
+                        </a:xfrm>
+                        <a:prstGeom prst="straightConnector1">
+                          <a:avLst/>
+                        </a:prstGeom>
+                        <a:ln>
+                          <a:tailEnd type="triangle"/>
+                        </a:ln>
+                      </wps:spPr>
+                      <wps:style>
+                        <a:lnRef idx="1">
+                          <a:schemeClr val="accent1"/>
+                        </a:lnRef>
+                        <a:fillRef idx="0">
+                          <a:schemeClr val="accent1"/>
+                        </a:fillRef>
+                        <a:effectRef idx="0">
+                          <a:schemeClr val="accent1"/>
+                        </a:effectRef>
+                        <a:fontRef idx="minor">
+                          <a:schemeClr val="tx1"/>
+                        </a:fontRef>
+                      </wps:style>
+                      <wps:bodyPr/>
+                    </wps:wsp>
+                  </a:graphicData>
+                </a:graphic>
+              </wp:anchor>
+            </w:drawing>
+          </mc:Choice>
+          <mc:Fallback>
+            <w:pict>
+              <v:shape w14:anchorId="4CDD5998" id="Straight Arrow Connector 34" o:spid="_x0000_s1026" type="#_x0000_t32" style="position:absolute;margin-left:185.25pt;margin-top:18.25pt;width:13.5pt;height:0;z-index:251704320;visibility:visible;mso-wrap-style:square;mso-wrap-distance-left:9pt;mso-wrap-distance-top:0;mso-wrap-distance-right:9pt;mso-wrap-distance-bottom:0;mso-position-horizontal:absolute;mso-position-horizontal-relative:text;mso-position-vertical:absolute;mso-position-vertical-relative:text" o:gfxdata="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" strokecolor="#5b9bd5 [3204]" strokeweight=".5pt">
+                <v:stroke endarrow="block" joinstyle="miter"/>
+              </v:shape>
+            </w:pict>
+          </mc:Fallback>
+        </mc:AlternateContent>
+      </w:r>
+      <w:r>
+        <w:rPr>
+          <w:noProof/>
+        </w:rPr>
+        <mc:AlternateContent>
+          <mc:Choice Requires="wps">
+            <w:drawing>
+              <wp:anchor distT="0" distB="0" distL="114300" distR="114300" simplePos="0" relativeHeight="251671552" behindDoc="0" locked="0" layoutInCell="1" allowOverlap="1" wp14:anchorId="2243E84C" wp14:editId="22336455">
+                <wp:simplePos x="0" y="0"/>
+                <wp:positionH relativeFrom="column">
+                  <wp:posOffset>1442085</wp:posOffset>
+                </wp:positionH>
+                <wp:positionV relativeFrom="paragraph">
+                  <wp:posOffset>85725</wp:posOffset>
+                </wp:positionV>
+                <wp:extent cx="900112" cy="300038"/>
+                <wp:effectExtent l="0" t="0" r="14605" b="24130"/>
+                <wp:wrapNone/>
+                <wp:docPr id="13" name="Rectangle: Rounded Corners 13"/>
+                <wp:cNvGraphicFramePr/>
+                <a:graphic xmlns:a="http://schemas.openxmlformats.org/drawingml/2006/main">
+                  <a:graphicData uri="http://schemas.microsoft.com/office/word/2010/wordprocessingShape">
+                    <wps:wsp>
+                      <wps:cNvSpPr/>
+                      <wps:spPr>
+                        <a:xfrm>
+                          <a:off x="0" y="0"/>
+                          <a:ext cx="900112" cy="300038"/>
+                        </a:xfrm>
+                        <a:prstGeom prst="roundRect">
+                          <a:avLst/>
+                        </a:prstGeom>
+                      </wps:spPr>
+                      <wps:style>
+                        <a:lnRef idx="1">
+                          <a:schemeClr val="accent1"/>
+                        </a:lnRef>
+                        <a:fillRef idx="2">
+                          <a:schemeClr val="accent1"/>
+                        </a:fillRef>
+                        <a:effectRef idx="1">
+                          <a:schemeClr val="accent1"/>
+                        </a:effectRef>
+                        <a:fontRef idx="minor">
+                          <a:schemeClr val="dk1"/>
+                        </a:fontRef>
+                      </wps:style>
+                      <wps:txbx>
+                        <w:txbxContent>
+                          <w:p>
+                            <w:pPr>
+                              <w:jc w:val="center"/>
+                            </w:pPr>
+                            <w:r>
+                              <w:t>Login Error</w:t>
+                            </w:r>
+                          </w:p>
+                        </w:txbxContent>
+                      </wps:txbx>
+                      <wps:bodyPr rot="0" spcFirstLastPara="0" vertOverflow="overflow" horzOverflow="overflow" vert="horz" wrap="square" lIns="91440" tIns="45720" rIns="91440" bIns="45720" numCol="1" spcCol="0" rtlCol="0" fromWordArt="0" anchor="ctr" anchorCtr="0" forceAA="0" compatLnSpc="1">
+                        <a:prstTxWarp prst="textNoShape">
+                          <a:avLst/>
+                        </a:prstTxWarp>
+                        <a:noAutofit/>
+                      </wps:bodyPr>
+                    </wps:wsp>
+                  </a:graphicData>
+                </a:graphic>
+                <wp14:sizeRelH relativeFrom="margin">
+                  <wp14:pctWidth>0</wp14:pctWidth>
+                </wp14:sizeRelH>
+                <wp14:sizeRelV relativeFrom="margin">
+                  <wp14:pctHeight>0</wp14:pctHeight>
+                </wp14:sizeRelV>
+              </wp:anchor>
+            </w:drawing>
+          </mc:Choice>
+          <mc:Fallback>
+            <w:pict>
+              <v:roundrect w14:anchorId="2243E84C" id="Rectangle: Rounded Corners 13" o:spid="_x0000_s1031" style="position:absolute;margin-left:113.55pt;margin-top:6.75pt;width:70.85pt;height:23.65pt;z-index:251671552;visibility:visible;mso-wrap-style:square;mso-width-percent:0;mso-height-percent:0;mso-wrap-distance-left:9pt;mso-wrap-distance-top:0;mso-wrap-distance-right:9pt;mso-wrap-distance-bottom:0;mso-position-horizontal:absolute;mso-position-horizontal-relative:text;mso-position-vertical:absolute;mso-position-vertical-relative:text;mso-width-percent:0;mso-height-percent:0;mso-width-relative:margin;mso-height-relative:margin;v-text-anchor:middle" arcsize="10923f" o:gfxdata="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" fillcolor="#91bce3 [2164]" strokecolor="#5b9bd5 [3204]" strokeweight=".5pt">
+                <v:fill color2="#7aaddd [2612]" rotate="t" colors="0 #b1cbe9;.5 #a3c1e5;1 #92b9e4" focus="100%" type="gradient">
+                  <o:fill v:ext="view" type="gradientUnscaled"/>
+                </v:fill>
+                <v:stroke joinstyle="miter"/>
+                <v:textbox>
+                  <w:txbxContent>
+                    <w:p>
+                      <w:pPr>
+                        <w:jc w:val="center"/>
+                      </w:pPr>
+                      <w:r>
+                        <w:t>Login Error</w:t>
+                      </w:r>
+                    </w:p>
+                  </w:txbxContent>
+                </v:textbox>
+              </v:roundrect>
+            </w:pict>
+          </mc:Fallback>
+        </mc:AlternateContent>
+      </w:r>
+    </w:p>
     <w:p/>
     <w:p/>
     <w:p/>
@@ -6996,12 +7143,6 @@
       </w:r>
     </w:p>
     <w:sectPr>
-      <w:headerReference w:type="even" r:id="rId16"/>
-      <w:headerReference w:type="default" r:id="rId17"/>
-      <w:footerReference w:type="even" r:id="rId18"/>
-      <w:footerReference w:type="default" r:id="rId19"/>
-      <w:headerReference w:type="first" r:id="rId20"/>
-      <w:footerReference w:type="first" r:id="rId21"/>
       <w:pgSz w:w="12240" w:h="15840"/>
       <w:pgMar w:top="1440" w:right="1440" w:bottom="1440" w:left="1440" w:header="720" w:footer="720" w:gutter="0"/>
       <w:pgNumType w:start="0"/>
@@ -7038,36 +7179,6 @@
 </w:endnotes>
 </file>
 
-<file path=word/footer1.xml><?xml version="1.0" encoding="utf-8"?>
-<w:ftr xmlns:wpc="http://schemas.microsoft.com/office/word/2010/wordprocessingCanvas" xmlns:cx="http://schemas.microsoft.com/office/drawing/2014/chartex" xmlns:cx1="http://schemas.microsoft.com/office/drawing/2015/9/8/chartex" xmlns:cx2="http://schemas.microsoft.com/office/drawing/2015/10/21/chartex" xmlns:cx3="http://schemas.microsoft.com/office/drawing/2016/5/9/chartex" xmlns:cx4="http://schemas.microsoft.com/office/drawing/2016/5/10/chartex" xmlns:cx5="http://schemas.microsoft.com/office/drawing/2016/5/11/chartex" xmlns:cx6="http://schemas.microsoft.com/office/drawing/2016/5/12/chartex" xmlns:cx7="http://schemas.microsoft.com/office/drawing/2016/5/13/chartex" xmlns:cx8="http://schemas.microsoft.com/office/drawing/2016/5/14/chartex" xmlns:mc="http://schemas.openxmlformats.org/markup-compatibility/2006" xmlns:aink="http://schemas.microsoft.com/office/drawing/2016/ink" xmlns:am3d="http://schemas.microsoft.com/office/drawing/2017/model3d" xmlns:o="urn:schemas-microsoft-com:office:office" xmlns:r="http://schemas.openxmlformats.org/officeDocument/2006/relationships" xmlns:m="http://schemas.openxmlformats.org/officeDocument/2006/math" xmlns:v="urn:schemas-microsoft-com:vml" xmlns:wp14="http://schemas.microsoft.com/office/word/2010/wordprocessingDrawing" xmlns:wp="http://schemas.openxmlformats.org/drawingml/2006/wordprocessingDrawing" xmlns:w10="urn:schemas-microsoft-com:office:word" xmlns:w="http://schemas.openxmlformats.org/wordprocessingml/2006/main" xmlns:w14="http://schemas.microsoft.com/office/word/2010/wordml" xmlns:w15="http://schemas.microsoft.com/office/word/2012/wordml" xmlns:w16cid="http://schemas.microsoft.com/office/word/2016/wordml/cid" xmlns:w16se="http://schemas.microsoft.com/office/word/2015/wordml/symex" xmlns:wpg="http://schemas.microsoft.com/office/word/2010/wordprocessingGroup" xmlns:wpi="http://schemas.microsoft.com/office/word/2010/wordprocessingInk" xmlns:wne="http://schemas.microsoft.com/office/word/2006/wordml" xmlns:wps="http://schemas.microsoft.com/office/word/2010/wordprocessingShape" mc:Ignorable="w14 w15 w16se w16cid wp14">
-  <w:p>
-    <w:pPr>
-      <w:pStyle w:val="Footer"/>
-    </w:pPr>
-  </w:p>
-</w:ftr>
-</file>
-
-<file path=word/footer2.xml><?xml version="1.0" encoding="utf-8"?>
-<w:ftr xmlns:wpc="http://schemas.microsoft.com/office/word/2010/wordprocessingCanvas" xmlns:cx="http://schemas.microsoft.com/office/drawing/2014/chartex" xmlns:cx1="http://schemas.microsoft.com/office/drawing/2015/9/8/chartex" xmlns:cx2="http://schemas.microsoft.com/office/drawing/2015/10/21/chartex" xmlns:cx3="http://schemas.microsoft.com/office/drawing/2016/5/9/chartex" xmlns:cx4="http://schemas.microsoft.com/office/drawing/2016/5/10/chartex" xmlns:cx5="http://schemas.microsoft.com/office/drawing/2016/5/11/chartex" xmlns:cx6="http://schemas.microsoft.com/office/drawing/2016/5/12/chartex" xmlns:cx7="http://schemas.microsoft.com/office/drawing/2016/5/13/chartex" xmlns:cx8="http://schemas.microsoft.com/office/drawing/2016/5/14/chartex" xmlns:mc="http://schemas.openxmlformats.org/markup-compatibility/2006" xmlns:aink="http://schemas.microsoft.com/office/drawing/2016/ink" xmlns:am3d="http://schemas.microsoft.com/office/drawing/2017/model3d" xmlns:o="urn:schemas-microsoft-com:office:office" xmlns:r="http://schemas.openxmlformats.org/officeDocument/2006/relationships" xmlns:m="http://schemas.openxmlformats.org/officeDocument/2006/math" xmlns:v="urn:schemas-microsoft-com:vml" xmlns:wp14="http://schemas.microsoft.com/office/word/2010/wordprocessingDrawing" xmlns:wp="http://schemas.openxmlformats.org/drawingml/2006/wordprocessingDrawing" xmlns:w10="urn:schemas-microsoft-com:office:word" xmlns:w="http://schemas.openxmlformats.org/wordprocessingml/2006/main" xmlns:w14="http://schemas.microsoft.com/office/word/2010/wordml" xmlns:w15="http://schemas.microsoft.com/office/word/2012/wordml" xmlns:w16cid="http://schemas.microsoft.com/office/word/2016/wordml/cid" xmlns:w16se="http://schemas.microsoft.com/office/word/2015/wordml/symex" xmlns:wpg="http://schemas.microsoft.com/office/word/2010/wordprocessingGroup" xmlns:wpi="http://schemas.microsoft.com/office/word/2010/wordprocessingInk" xmlns:wne="http://schemas.microsoft.com/office/word/2006/wordml" xmlns:wps="http://schemas.microsoft.com/office/word/2010/wordprocessingShape" mc:Ignorable="w14 w15 w16se w16cid wp14">
-  <w:p>
-    <w:pPr>
-      <w:pStyle w:val="Footer"/>
-    </w:pPr>
-  </w:p>
-</w:ftr>
-</file>
-
-<file path=word/footer3.xml><?xml version="1.0" encoding="utf-8"?>
-<w:ftr xmlns:wpc="http://schemas.microsoft.com/office/word/2010/wordprocessingCanvas" xmlns:cx="http://schemas.microsoft.com/office/drawing/2014/chartex" xmlns:cx1="http://schemas.microsoft.com/office/drawing/2015/9/8/chartex" xmlns:cx2="http://schemas.microsoft.com/office/drawing/2015/10/21/chartex" xmlns:cx3="http://schemas.microsoft.com/office/drawing/2016/5/9/chartex" xmlns:cx4="http://schemas.microsoft.com/office/drawing/2016/5/10/chartex" xmlns:cx5="http://schemas.microsoft.com/office/drawing/2016/5/11/chartex" xmlns:cx6="http://schemas.microsoft.com/office/drawing/2016/5/12/chartex" xmlns:cx7="http://schemas.microsoft.com/office/drawing/2016/5/13/chartex" xmlns:cx8="http://schemas.microsoft.com/office/drawing/2016/5/14/chartex" xmlns:mc="http://schemas.openxmlformats.org/markup-compatibility/2006" xmlns:aink="http://schemas.microsoft.com/office/drawing/2016/ink" xmlns:am3d="http://schemas.microsoft.com/office/drawing/2017/model3d" xmlns:o="urn:schemas-microsoft-com:office:office" xmlns:r="http://schemas.openxmlformats.org/officeDocument/2006/relationships" xmlns:m="http://schemas.openxmlformats.org/officeDocument/2006/math" xmlns:v="urn:schemas-microsoft-com:vml" xmlns:wp14="http://schemas.microsoft.com/office/word/2010/wordprocessingDrawing" xmlns:wp="http://schemas.openxmlformats.org/drawingml/2006/wordprocessingDrawing" xmlns:w10="urn:schemas-microsoft-com:office:word" xmlns:w="http://schemas.openxmlformats.org/wordprocessingml/2006/main" xmlns:w14="http://schemas.microsoft.com/office/word/2010/wordml" xmlns:w15="http://schemas.microsoft.com/office/word/2012/wordml" xmlns:w16cid="http://schemas.microsoft.com/office/word/2016/wordml/cid" xmlns:w16se="http://schemas.microsoft.com/office/word/2015/wordml/symex" xmlns:wpg="http://schemas.microsoft.com/office/word/2010/wordprocessingGroup" xmlns:wpi="http://schemas.microsoft.com/office/word/2010/wordprocessingInk" xmlns:wne="http://schemas.microsoft.com/office/word/2006/wordml" xmlns:wps="http://schemas.microsoft.com/office/word/2010/wordprocessingShape" mc:Ignorable="w14 w15 w16se w16cid wp14">
-  <w:p>
-    <w:pPr>
-      <w:pStyle w:val="Footer"/>
-    </w:pPr>
-  </w:p>
-</w:ftr>
-</file>
-
 <file path=word/footnotes.xml><?xml version="1.0" encoding="utf-8"?>
 <w:footnotes xmlns:wpc="http://schemas.microsoft.com/office/word/2010/wordprocessingCanvas" xmlns:cx="http://schemas.microsoft.com/office/drawing/2014/chartex" xmlns:cx1="http://schemas.microsoft.com/office/drawing/2015/9/8/chartex" xmlns:cx2="http://schemas.microsoft.com/office/drawing/2015/10/21/chartex" xmlns:cx3="http://schemas.microsoft.com/office/drawing/2016/5/9/chartex" xmlns:cx4="http://schemas.microsoft.com/office/drawing/2016/5/10/chartex" xmlns:cx5="http://schemas.microsoft.com/office/drawing/2016/5/11/chartex" xmlns:cx6="http://schemas.microsoft.com/office/drawing/2016/5/12/chartex" xmlns:cx7="http://schemas.microsoft.com/office/drawing/2016/5/13/chartex" xmlns:cx8="http://schemas.microsoft.com/office/drawing/2016/5/14/chartex" xmlns:mc="http://schemas.openxmlformats.org/markup-compatibility/2006" xmlns:aink="http://schemas.microsoft.com/office/drawing/2016/ink" xmlns:am3d="http://schemas.microsoft.com/office/drawing/2017/model3d" xmlns:o="urn:schemas-microsoft-com:office:office" xmlns:r="http://schemas.openxmlformats.org/officeDocument/2006/relationships" xmlns:m="http://schemas.openxmlformats.org/officeDocument/2006/math" xmlns:v="urn:schemas-microsoft-com:vml" xmlns:wp14="http://schemas.microsoft.com/office/word/2010/wordprocessingDrawing" xmlns:wp="http://schemas.openxmlformats.org/drawingml/2006/wordprocessingDrawing" xmlns:w10="urn:schemas-microsoft-com:office:word" xmlns:w="http://schemas.openxmlformats.org/wordprocessingml/2006/main" xmlns:w14="http://schemas.microsoft.com/office/word/2010/wordml" xmlns:w15="http://schemas.microsoft.com/office/word/2012/wordml" xmlns:w16cid="http://schemas.microsoft.com/office/word/2016/wordml/cid" xmlns:w16se="http://schemas.microsoft.com/office/word/2015/wordml/symex" xmlns:wpg="http://schemas.microsoft.com/office/word/2010/wordprocessingGroup" xmlns:wpi="http://schemas.microsoft.com/office/word/2010/wordprocessingInk" xmlns:wne="http://schemas.microsoft.com/office/word/2006/wordml" xmlns:wps="http://schemas.microsoft.com/office/word/2010/wordprocessingShape" mc:Ignorable="w14 w15 w16se w16cid wp14">
   <w:footnote w:type="separator" w:id="-1">
@@ -7091,36 +7202,6 @@
     </w:p>
   </w:footnote>
 </w:footnotes>
-</file>
-
-<file path=word/header1.xml><?xml version="1.0" encoding="utf-8"?>
-<w:hdr xmlns:wpc="http://schemas.microsoft.com/office/word/2010/wordprocessingCanvas" xmlns:cx="http://schemas.microsoft.com/office/drawing/2014/chartex" xmlns:cx1="http://schemas.microsoft.com/office/drawing/2015/9/8/chartex" xmlns:cx2="http://schemas.microsoft.com/office/drawing/2015/10/21/chartex" xmlns:cx3="http://schemas.microsoft.com/office/drawing/2016/5/9/chartex" xmlns:cx4="http://schemas.microsoft.com/office/drawing/2016/5/10/chartex" xmlns:cx5="http://schemas.microsoft.com/office/drawing/2016/5/11/chartex" xmlns:cx6="http://schemas.microsoft.com/office/drawing/2016/5/12/chartex" xmlns:cx7="http://schemas.microsoft.com/office/drawing/2016/5/13/chartex" xmlns:cx8="http://schemas.microsoft.com/office/drawing/2016/5/14/chartex" xmlns:mc="http://schemas.openxmlformats.org/markup-compatibility/2006" xmlns:aink="http://schemas.microsoft.com/office/drawing/2016/ink" xmlns:am3d="http://schemas.microsoft.com/office/drawing/2017/model3d" xmlns:o="urn:schemas-microsoft-com:office:office" xmlns:r="http://schemas.openxmlformats.org/officeDocument/2006/relationships" xmlns:m="http://schemas.openxmlformats.org/officeDocument/2006/math" xmlns:v="urn:schemas-microsoft-com:vml" xmlns:wp14="http://schemas.microsoft.com/office/word/2010/wordprocessingDrawing" xmlns:wp="http://schemas.openxmlformats.org/drawingml/2006/wordprocessingDrawing" xmlns:w10="urn:schemas-microsoft-com:office:word" xmlns:w="http://schemas.openxmlformats.org/wordprocessingml/2006/main" xmlns:w14="http://schemas.microsoft.com/office/word/2010/wordml" xmlns:w15="http://schemas.microsoft.com/office/word/2012/wordml" xmlns:w16cid="http://schemas.microsoft.com/office/word/2016/wordml/cid" xmlns:w16se="http://schemas.microsoft.com/office/word/2015/wordml/symex" xmlns:wpg="http://schemas.microsoft.com/office/word/2010/wordprocessingGroup" xmlns:wpi="http://schemas.microsoft.com/office/word/2010/wordprocessingInk" xmlns:wne="http://schemas.microsoft.com/office/word/2006/wordml" xmlns:wps="http://schemas.microsoft.com/office/word/2010/wordprocessingShape" mc:Ignorable="w14 w15 w16se w16cid wp14">
-  <w:p>
-    <w:pPr>
-      <w:pStyle w:val="Header"/>
-    </w:pPr>
-  </w:p>
-</w:hdr>
-</file>
-
-<file path=word/header2.xml><?xml version="1.0" encoding="utf-8"?>
-<w:hdr xmlns:wpc="http://schemas.microsoft.com/office/word/2010/wordprocessingCanvas" xmlns:cx="http://schemas.microsoft.com/office/drawing/2014/chartex" xmlns:cx1="http://schemas.microsoft.com/office/drawing/2015/9/8/chartex" xmlns:cx2="http://schemas.microsoft.com/office/drawing/2015/10/21/chartex" xmlns:cx3="http://schemas.microsoft.com/office/drawing/2016/5/9/chartex" xmlns:cx4="http://schemas.microsoft.com/office/drawing/2016/5/10/chartex" xmlns:cx5="http://schemas.microsoft.com/office/drawing/2016/5/11/chartex" xmlns:cx6="http://schemas.microsoft.com/office/drawing/2016/5/12/chartex" xmlns:cx7="http://schemas.microsoft.com/office/drawing/2016/5/13/chartex" xmlns:cx8="http://schemas.microsoft.com/office/drawing/2016/5/14/chartex" xmlns:mc="http://schemas.openxmlformats.org/markup-compatibility/2006" xmlns:aink="http://schemas.microsoft.com/office/drawing/2016/ink" xmlns:am3d="http://schemas.microsoft.com/office/drawing/2017/model3d" xmlns:o="urn:schemas-microsoft-com:office:office" xmlns:r="http://schemas.openxmlformats.org/officeDocument/2006/relationships" xmlns:m="http://schemas.openxmlformats.org/officeDocument/2006/math" xmlns:v="urn:schemas-microsoft-com:vml" xmlns:wp14="http://schemas.microsoft.com/office/word/2010/wordprocessingDrawing" xmlns:wp="http://schemas.openxmlformats.org/drawingml/2006/wordprocessingDrawing" xmlns:w10="urn:schemas-microsoft-com:office:word" xmlns:w="http://schemas.openxmlformats.org/wordprocessingml/2006/main" xmlns:w14="http://schemas.microsoft.com/office/word/2010/wordml" xmlns:w15="http://schemas.microsoft.com/office/word/2012/wordml" xmlns:w16cid="http://schemas.microsoft.com/office/word/2016/wordml/cid" xmlns:w16se="http://schemas.microsoft.com/office/word/2015/wordml/symex" xmlns:wpg="http://schemas.microsoft.com/office/word/2010/wordprocessingGroup" xmlns:wpi="http://schemas.microsoft.com/office/word/2010/wordprocessingInk" xmlns:wne="http://schemas.microsoft.com/office/word/2006/wordml" xmlns:wps="http://schemas.microsoft.com/office/word/2010/wordprocessingShape" mc:Ignorable="w14 w15 w16se w16cid wp14">
-  <w:p>
-    <w:pPr>
-      <w:pStyle w:val="Header"/>
-    </w:pPr>
-  </w:p>
-</w:hdr>
-</file>
-
-<file path=word/header3.xml><?xml version="1.0" encoding="utf-8"?>
-<w:hdr xmlns:wpc="http://schemas.microsoft.com/office/word/2010/wordprocessingCanvas" xmlns:cx="http://schemas.microsoft.com/office/drawing/2014/chartex" xmlns:cx1="http://schemas.microsoft.com/office/drawing/2015/9/8/chartex" xmlns:cx2="http://schemas.microsoft.com/office/drawing/2015/10/21/chartex" xmlns:cx3="http://schemas.microsoft.com/office/drawing/2016/5/9/chartex" xmlns:cx4="http://schemas.microsoft.com/office/drawing/2016/5/10/chartex" xmlns:cx5="http://schemas.microsoft.com/office/drawing/2016/5/11/chartex" xmlns:cx6="http://schemas.microsoft.com/office/drawing/2016/5/12/chartex" xmlns:cx7="http://schemas.microsoft.com/office/drawing/2016/5/13/chartex" xmlns:cx8="http://schemas.microsoft.com/office/drawing/2016/5/14/chartex" xmlns:mc="http://schemas.openxmlformats.org/markup-compatibility/2006" xmlns:aink="http://schemas.microsoft.com/office/drawing/2016/ink" xmlns:am3d="http://schemas.microsoft.com/office/drawing/2017/model3d" xmlns:o="urn:schemas-microsoft-com:office:office" xmlns:r="http://schemas.openxmlformats.org/officeDocument/2006/relationships" xmlns:m="http://schemas.openxmlformats.org/officeDocument/2006/math" xmlns:v="urn:schemas-microsoft-com:vml" xmlns:wp14="http://schemas.microsoft.com/office/word/2010/wordprocessingDrawing" xmlns:wp="http://schemas.openxmlformats.org/drawingml/2006/wordprocessingDrawing" xmlns:w10="urn:schemas-microsoft-com:office:word" xmlns:w="http://schemas.openxmlformats.org/wordprocessingml/2006/main" xmlns:w14="http://schemas.microsoft.com/office/word/2010/wordml" xmlns:w15="http://schemas.microsoft.com/office/word/2012/wordml" xmlns:w16cid="http://schemas.microsoft.com/office/word/2016/wordml/cid" xmlns:w16se="http://schemas.microsoft.com/office/word/2015/wordml/symex" xmlns:wpg="http://schemas.microsoft.com/office/word/2010/wordprocessingGroup" xmlns:wpi="http://schemas.microsoft.com/office/word/2010/wordprocessingInk" xmlns:wne="http://schemas.microsoft.com/office/word/2006/wordml" xmlns:wps="http://schemas.microsoft.com/office/word/2010/wordprocessingShape" mc:Ignorable="w14 w15 w16se w16cid wp14">
-  <w:p>
-    <w:pPr>
-      <w:pStyle w:val="Header"/>
-    </w:pPr>
-  </w:p>
-</w:hdr>
 </file>
 
 <file path=word/numbering.xml><?xml version="1.0" encoding="utf-8"?>
@@ -9294,7 +9375,7 @@
 </file>
 
 <file path=customXml/itemProps1.xml><?xml version="1.0" encoding="utf-8"?>
-<ds:datastoreItem xmlns:ds="http://schemas.openxmlformats.org/officeDocument/2006/customXml" ds:itemID="{ED58C6B5-B1D5-4D10-938F-32C24AF39511}">
+<ds:datastoreItem xmlns:ds="http://schemas.openxmlformats.org/officeDocument/2006/customXml" ds:itemID="{EF25D618-2179-413A-AC00-6562913E3DA2}">
   <ds:schemaRefs>
     <ds:schemaRef ds:uri="http://schemas.openxmlformats.org/officeDocument/2006/bibliography"/>
   </ds:schemaRefs>

</xml_diff>